<commit_message>
ajoute des icon et fin du maquette mobile du portfolio
</commit_message>
<xml_diff>
--- a/docs/cahier de charge-portfolio.docx
+++ b/docs/cahier de charge-portfolio.docx
@@ -71,7 +71,6 @@
           <w:lang w:eastAsia="fr-CG"/>
         </w:rPr>
       </w:pPr>
-      <w:proofErr w:type="gramStart"/>
       <w:r>
         <w:rPr>
           <w:rFonts w:ascii="Arial" w:eastAsia="Times New Roman" w:hAnsi="Arial" w:cs="Arial"/>
@@ -85,7 +84,6 @@
         </w:rPr>
         <w:t>Visibilité:</w:t>
       </w:r>
-      <w:proofErr w:type="gramEnd"/>
       <w:r>
         <w:rPr>
           <w:rFonts w:ascii="Arial" w:eastAsia="Times New Roman" w:hAnsi="Arial" w:cs="Arial"/>
@@ -112,7 +110,6 @@
           <w:lang w:eastAsia="fr-CG"/>
         </w:rPr>
       </w:pPr>
-      <w:proofErr w:type="gramStart"/>
       <w:r>
         <w:rPr>
           <w:rFonts w:ascii="Arial" w:eastAsia="Times New Roman" w:hAnsi="Arial" w:cs="Arial"/>
@@ -126,7 +123,6 @@
         </w:rPr>
         <w:t>Présentation:</w:t>
       </w:r>
-      <w:proofErr w:type="gramEnd"/>
       <w:r>
         <w:rPr>
           <w:rFonts w:ascii="Arial" w:eastAsia="Times New Roman" w:hAnsi="Arial" w:cs="Arial"/>
@@ -164,23 +160,8 @@
           <w:bdr w:val="none" w:sz="0" w:space="0" w:color="auto" w:frame="1"/>
           <w:lang w:eastAsia="fr-CG"/>
         </w:rPr>
-        <w:t xml:space="preserve">Expérience </w:t>
-      </w:r>
-      <w:proofErr w:type="gramStart"/>
-      <w:r>
-        <w:rPr>
-          <w:rFonts w:ascii="Arial" w:eastAsia="Times New Roman" w:hAnsi="Arial" w:cs="Arial"/>
-          <w:b/>
-          <w:bCs/>
-          <w:color w:val="1B1C1D"/>
-          <w:sz w:val="24"/>
-          <w:szCs w:val="24"/>
-          <w:bdr w:val="none" w:sz="0" w:space="0" w:color="auto" w:frame="1"/>
-          <w:lang w:eastAsia="fr-CG"/>
-        </w:rPr>
-        <w:t>utilisateur:</w:t>
-      </w:r>
-      <w:proofErr w:type="gramEnd"/>
+        <w:t>Expérience utilisateur:</w:t>
+      </w:r>
       <w:r>
         <w:rPr>
           <w:rFonts w:ascii="Arial" w:eastAsia="Times New Roman" w:hAnsi="Arial" w:cs="Arial"/>
@@ -245,23 +226,8 @@
           <w:bdr w:val="none" w:sz="0" w:space="0" w:color="auto" w:frame="1"/>
           <w:lang w:eastAsia="fr-CG"/>
         </w:rPr>
-        <w:t xml:space="preserve">Page </w:t>
-      </w:r>
-      <w:proofErr w:type="gramStart"/>
-      <w:r>
-        <w:rPr>
-          <w:rFonts w:ascii="Arial" w:eastAsia="Times New Roman" w:hAnsi="Arial" w:cs="Arial"/>
-          <w:b/>
-          <w:bCs/>
-          <w:color w:val="1B1C1D"/>
-          <w:sz w:val="24"/>
-          <w:szCs w:val="24"/>
-          <w:bdr w:val="none" w:sz="0" w:space="0" w:color="auto" w:frame="1"/>
-          <w:lang w:eastAsia="fr-CG"/>
-        </w:rPr>
-        <w:t>d'accueil:</w:t>
-      </w:r>
-      <w:proofErr w:type="gramEnd"/>
+        <w:t>Page d'accueil:</w:t>
+      </w:r>
       <w:r>
         <w:rPr>
           <w:rFonts w:ascii="Arial" w:eastAsia="Times New Roman" w:hAnsi="Arial" w:cs="Arial"/>
@@ -366,7 +332,6 @@
           <w:lang w:eastAsia="fr-CG"/>
         </w:rPr>
       </w:pPr>
-      <w:proofErr w:type="gramStart"/>
       <w:r>
         <w:rPr>
           <w:rFonts w:ascii="Arial" w:eastAsia="Times New Roman" w:hAnsi="Arial" w:cs="Arial"/>
@@ -380,7 +345,6 @@
         </w:rPr>
         <w:t>Portfolio:</w:t>
       </w:r>
-      <w:proofErr w:type="gramEnd"/>
       <w:r>
         <w:rPr>
           <w:rFonts w:ascii="Arial" w:eastAsia="Times New Roman" w:hAnsi="Arial" w:cs="Arial"/>
@@ -496,23 +460,8 @@
           <w:bdr w:val="none" w:sz="0" w:space="0" w:color="auto" w:frame="1"/>
           <w:lang w:eastAsia="fr-CG"/>
         </w:rPr>
-        <w:t xml:space="preserve">À </w:t>
-      </w:r>
-      <w:proofErr w:type="gramStart"/>
-      <w:r>
-        <w:rPr>
-          <w:rFonts w:ascii="Arial" w:eastAsia="Times New Roman" w:hAnsi="Arial" w:cs="Arial"/>
-          <w:b/>
-          <w:bCs/>
-          <w:color w:val="1B1C1D"/>
-          <w:sz w:val="24"/>
-          <w:szCs w:val="24"/>
-          <w:bdr w:val="none" w:sz="0" w:space="0" w:color="auto" w:frame="1"/>
-          <w:lang w:eastAsia="fr-CG"/>
-        </w:rPr>
-        <w:t>propos:</w:t>
-      </w:r>
-      <w:proofErr w:type="gramEnd"/>
+        <w:t>À propos:</w:t>
+      </w:r>
       <w:r>
         <w:rPr>
           <w:rFonts w:ascii="Arial" w:eastAsia="Times New Roman" w:hAnsi="Arial" w:cs="Arial"/>
@@ -591,7 +540,6 @@
           <w:lang w:eastAsia="fr-CG"/>
         </w:rPr>
       </w:pPr>
-      <w:proofErr w:type="gramStart"/>
       <w:r>
         <w:rPr>
           <w:rFonts w:ascii="Arial" w:eastAsia="Times New Roman" w:hAnsi="Arial" w:cs="Arial"/>
@@ -605,7 +553,6 @@
         </w:rPr>
         <w:t>Contact:</w:t>
       </w:r>
-      <w:proofErr w:type="gramEnd"/>
       <w:r>
         <w:rPr>
           <w:rFonts w:ascii="Arial" w:eastAsia="Times New Roman" w:hAnsi="Arial" w:cs="Arial"/>
@@ -695,23 +642,8 @@
           <w:bdr w:val="none" w:sz="0" w:space="0" w:color="auto" w:frame="1"/>
           <w:lang w:eastAsia="fr-CG"/>
         </w:rPr>
-        <w:t>Blog (optionnel</w:t>
-      </w:r>
-      <w:proofErr w:type="gramStart"/>
-      <w:r>
-        <w:rPr>
-          <w:rFonts w:ascii="Arial" w:eastAsia="Times New Roman" w:hAnsi="Arial" w:cs="Arial"/>
-          <w:b/>
-          <w:bCs/>
-          <w:color w:val="1B1C1D"/>
-          <w:sz w:val="24"/>
-          <w:szCs w:val="24"/>
-          <w:bdr w:val="none" w:sz="0" w:space="0" w:color="auto" w:frame="1"/>
-          <w:lang w:eastAsia="fr-CG"/>
-        </w:rPr>
-        <w:t>):</w:t>
-      </w:r>
-      <w:proofErr w:type="gramEnd"/>
+        <w:t>Blog (optionnel):</w:t>
+      </w:r>
       <w:r>
         <w:rPr>
           <w:rFonts w:ascii="Arial" w:eastAsia="Times New Roman" w:hAnsi="Arial" w:cs="Arial"/>
@@ -818,7 +750,6 @@
           <w:lang w:eastAsia="fr-CG"/>
         </w:rPr>
       </w:pPr>
-      <w:proofErr w:type="gramStart"/>
       <w:r>
         <w:rPr>
           <w:rFonts w:ascii="Arial" w:eastAsia="Times New Roman" w:hAnsi="Arial" w:cs="Arial"/>
@@ -832,7 +763,6 @@
         </w:rPr>
         <w:t>Esthétique:</w:t>
       </w:r>
-      <w:proofErr w:type="gramEnd"/>
       <w:r>
         <w:rPr>
           <w:rFonts w:ascii="Arial" w:eastAsia="Times New Roman" w:hAnsi="Arial" w:cs="Arial"/>
@@ -922,23 +852,8 @@
           <w:bdr w:val="none" w:sz="0" w:space="0" w:color="auto" w:frame="1"/>
           <w:lang w:eastAsia="fr-CG"/>
         </w:rPr>
-        <w:t xml:space="preserve">Expérience </w:t>
-      </w:r>
-      <w:proofErr w:type="gramStart"/>
-      <w:r>
-        <w:rPr>
-          <w:rFonts w:ascii="Arial" w:eastAsia="Times New Roman" w:hAnsi="Arial" w:cs="Arial"/>
-          <w:b/>
-          <w:bCs/>
-          <w:color w:val="1B1C1D"/>
-          <w:sz w:val="24"/>
-          <w:szCs w:val="24"/>
-          <w:bdr w:val="none" w:sz="0" w:space="0" w:color="auto" w:frame="1"/>
-          <w:lang w:eastAsia="fr-CG"/>
-        </w:rPr>
-        <w:t>utilisateur:</w:t>
-      </w:r>
-      <w:proofErr w:type="gramEnd"/>
+        <w:t>Expérience utilisateur:</w:t>
+      </w:r>
       <w:r>
         <w:rPr>
           <w:rFonts w:ascii="Arial" w:eastAsia="Times New Roman" w:hAnsi="Arial" w:cs="Arial"/>
@@ -1043,7 +958,6 @@
           <w:lang w:eastAsia="fr-CG"/>
         </w:rPr>
       </w:pPr>
-      <w:proofErr w:type="gramStart"/>
       <w:r>
         <w:rPr>
           <w:rFonts w:ascii="Arial" w:eastAsia="Times New Roman" w:hAnsi="Arial" w:cs="Arial"/>
@@ -1057,7 +971,6 @@
         </w:rPr>
         <w:t>Accessibilité:</w:t>
       </w:r>
-      <w:proofErr w:type="gramEnd"/>
       <w:r>
         <w:rPr>
           <w:rFonts w:ascii="Arial" w:eastAsia="Times New Roman" w:hAnsi="Arial" w:cs="Arial"/>
@@ -1137,7 +1050,6 @@
           <w:lang w:eastAsia="fr-CG"/>
         </w:rPr>
       </w:pPr>
-      <w:proofErr w:type="spellStart"/>
       <w:r>
         <w:rPr>
           <w:rFonts w:ascii="Arial" w:eastAsia="Times New Roman" w:hAnsi="Arial" w:cs="Arial"/>
@@ -1149,37 +1061,8 @@
           <w:bdr w:val="none" w:sz="0" w:space="0" w:color="auto" w:frame="1"/>
           <w:lang w:eastAsia="fr-CG"/>
         </w:rPr>
-        <w:t>Front-</w:t>
-      </w:r>
-      <w:proofErr w:type="gramStart"/>
-      <w:r>
-        <w:rPr>
-          <w:rFonts w:ascii="Arial" w:eastAsia="Times New Roman" w:hAnsi="Arial" w:cs="Arial"/>
-          <w:b/>
-          <w:bCs/>
-          <w:color w:val="1B1C1D"/>
-          <w:sz w:val="24"/>
-          <w:szCs w:val="24"/>
-          <w:bdr w:val="none" w:sz="0" w:space="0" w:color="auto" w:frame="1"/>
-          <w:lang w:eastAsia="fr-CG"/>
-        </w:rPr>
-        <w:t>end</w:t>
-      </w:r>
-      <w:proofErr w:type="spellEnd"/>
-      <w:r>
-        <w:rPr>
-          <w:rFonts w:ascii="Arial" w:eastAsia="Times New Roman" w:hAnsi="Arial" w:cs="Arial"/>
-          <w:b/>
-          <w:bCs/>
-          <w:color w:val="1B1C1D"/>
-          <w:sz w:val="24"/>
-          <w:szCs w:val="24"/>
-          <w:bdr w:val="none" w:sz="0" w:space="0" w:color="auto" w:frame="1"/>
-          <w:lang w:eastAsia="fr-CG"/>
-        </w:rPr>
-        <w:t>:</w:t>
-      </w:r>
-      <w:proofErr w:type="gramEnd"/>
+        <w:t>Front-end:</w:t>
+      </w:r>
       <w:r>
         <w:rPr>
           <w:rFonts w:ascii="Arial" w:eastAsia="Times New Roman" w:hAnsi="Arial" w:cs="Arial"/>
@@ -1214,39 +1097,7 @@
           <w:szCs w:val="24"/>
           <w:lang w:eastAsia="fr-CG"/>
         </w:rPr>
-        <w:t>HTML5, CSS3, JavaScript</w:t>
-      </w:r>
-      <w:r>
-        <w:rPr>
-          <w:rFonts w:ascii="Arial" w:eastAsia="Times New Roman" w:hAnsi="Arial" w:cs="Arial"/>
-          <w:color w:val="1B1C1D"/>
-          <w:sz w:val="24"/>
-          <w:szCs w:val="24"/>
-          <w:lang w:val="fr-FR" w:eastAsia="fr-CG"/>
-        </w:rPr>
-        <w:t xml:space="preserve"> </w:t>
-      </w:r>
-      <w:proofErr w:type="spellStart"/>
-      <w:r>
-        <w:rPr>
-          <w:rFonts w:ascii="Arial" w:eastAsia="Times New Roman" w:hAnsi="Arial" w:cs="Arial"/>
-          <w:color w:val="1B1C1D"/>
-          <w:sz w:val="24"/>
-          <w:szCs w:val="24"/>
-          <w:lang w:val="fr-FR" w:eastAsia="fr-CG"/>
-        </w:rPr>
-        <w:t>Angular</w:t>
-      </w:r>
-      <w:proofErr w:type="spellEnd"/>
-      <w:r>
-        <w:rPr>
-          <w:rFonts w:ascii="Arial" w:eastAsia="Times New Roman" w:hAnsi="Arial" w:cs="Arial"/>
-          <w:color w:val="1B1C1D"/>
-          <w:sz w:val="24"/>
-          <w:szCs w:val="24"/>
-          <w:lang w:eastAsia="fr-CG"/>
-        </w:rPr>
-        <w:t>.</w:t>
+        <w:t>HTML5, CSS3, JavaScript.</w:t>
       </w:r>
     </w:p>
     <w:p>
@@ -1272,18 +1123,7 @@
           <w:szCs w:val="24"/>
           <w:lang w:eastAsia="fr-CG"/>
         </w:rPr>
-        <w:t xml:space="preserve">Framework </w:t>
-      </w:r>
-      <w:proofErr w:type="gramStart"/>
-      <w:r>
-        <w:rPr>
-          <w:rFonts w:ascii="Arial" w:eastAsia="Times New Roman" w:hAnsi="Arial" w:cs="Arial"/>
-          <w:color w:val="1B1C1D"/>
-          <w:sz w:val="24"/>
-          <w:szCs w:val="24"/>
-          <w:lang w:eastAsia="fr-CG"/>
-        </w:rPr>
-        <w:t xml:space="preserve">CSS </w:t>
+        <w:t xml:space="preserve">Framework CSS </w:t>
       </w:r>
       <w:r>
         <w:rPr>
@@ -1303,18 +1143,7 @@
           <w:szCs w:val="24"/>
           <w:lang w:eastAsia="fr-CG"/>
         </w:rPr>
-        <w:t>Bootstrap</w:t>
-      </w:r>
-      <w:proofErr w:type="gramEnd"/>
-      <w:r>
-        <w:rPr>
-          <w:rFonts w:ascii="Arial" w:eastAsia="Times New Roman" w:hAnsi="Arial" w:cs="Arial"/>
-          <w:color w:val="1B1C1D"/>
-          <w:sz w:val="24"/>
-          <w:szCs w:val="24"/>
-          <w:lang w:eastAsia="fr-CG"/>
-        </w:rPr>
-        <w:t>.</w:t>
+        <w:t>Bootstrap.</w:t>
       </w:r>
     </w:p>
     <w:p>
@@ -1343,23 +1172,8 @@
           <w:bdr w:val="none" w:sz="0" w:space="0" w:color="auto" w:frame="1"/>
           <w:lang w:eastAsia="fr-CG"/>
         </w:rPr>
-        <w:t>Back-</w:t>
-      </w:r>
-      <w:proofErr w:type="gramStart"/>
-      <w:r>
-        <w:rPr>
-          <w:rFonts w:ascii="Arial" w:eastAsia="Times New Roman" w:hAnsi="Arial" w:cs="Arial"/>
-          <w:b/>
-          <w:bCs/>
-          <w:color w:val="1B1C1D"/>
-          <w:sz w:val="24"/>
-          <w:szCs w:val="24"/>
-          <w:bdr w:val="none" w:sz="0" w:space="0" w:color="auto" w:frame="1"/>
-          <w:lang w:eastAsia="fr-CG"/>
-        </w:rPr>
-        <w:t>end:</w:t>
-      </w:r>
-      <w:proofErr w:type="gramEnd"/>
+        <w:t>Back-end:</w:t>
+      </w:r>
       <w:r>
         <w:rPr>
           <w:rFonts w:ascii="Arial" w:eastAsia="Times New Roman" w:hAnsi="Arial" w:cs="Arial"/>
@@ -1404,39 +1218,17 @@
           <w:szCs w:val="24"/>
           <w:lang w:val="fr-FR" w:eastAsia="fr-CG"/>
         </w:rPr>
-        <w:t xml:space="preserve"> </w:t>
-      </w:r>
-      <w:proofErr w:type="gramStart"/>
-      <w:r>
-        <w:rPr>
-          <w:rFonts w:ascii="Arial" w:eastAsia="Times New Roman" w:hAnsi="Arial" w:cs="Arial"/>
-          <w:color w:val="1B1C1D"/>
-          <w:sz w:val="24"/>
-          <w:szCs w:val="24"/>
-          <w:lang w:val="fr-FR" w:eastAsia="fr-CG"/>
-        </w:rPr>
-        <w:t xml:space="preserve">ou </w:t>
-      </w:r>
-      <w:r>
-        <w:rPr>
-          <w:rFonts w:ascii="Arial" w:eastAsia="Times New Roman" w:hAnsi="Arial" w:cs="Arial"/>
-          <w:color w:val="1B1C1D"/>
-          <w:sz w:val="24"/>
-          <w:szCs w:val="24"/>
-          <w:lang w:eastAsia="fr-CG"/>
-        </w:rPr>
-        <w:t xml:space="preserve"> PHP</w:t>
-      </w:r>
-      <w:proofErr w:type="gramEnd"/>
-      <w:r>
-        <w:rPr>
-          <w:rFonts w:ascii="Arial" w:eastAsia="Times New Roman" w:hAnsi="Arial" w:cs="Arial"/>
-          <w:color w:val="1B1C1D"/>
-          <w:sz w:val="24"/>
-          <w:szCs w:val="24"/>
-          <w:lang w:eastAsia="fr-CG"/>
-        </w:rPr>
-        <w:t>.</w:t>
+        <w:t xml:space="preserve"> ou </w:t>
+      </w:r>
+      <w:r>
+        <w:rPr>
+          <w:rFonts w:ascii="Arial" w:eastAsia="Times New Roman" w:hAnsi="Arial" w:cs="Arial"/>
+          <w:color w:val="1B1C1D"/>
+          <w:sz w:val="24"/>
+          <w:szCs w:val="24"/>
+          <w:lang w:eastAsia="fr-CG"/>
+        </w:rPr>
+        <w:t xml:space="preserve"> PHP.</w:t>
       </w:r>
     </w:p>
     <w:p>
@@ -1480,7 +1272,6 @@
           <w:lang w:eastAsia="fr-CG"/>
         </w:rPr>
       </w:pPr>
-      <w:proofErr w:type="gramStart"/>
       <w:r>
         <w:rPr>
           <w:rFonts w:ascii="Arial" w:eastAsia="Times New Roman" w:hAnsi="Arial" w:cs="Arial"/>
@@ -1494,7 +1285,6 @@
         </w:rPr>
         <w:t>Hébergement:</w:t>
       </w:r>
-      <w:proofErr w:type="gramEnd"/>
       <w:r>
         <w:rPr>
           <w:rFonts w:ascii="Arial" w:eastAsia="Times New Roman" w:hAnsi="Arial" w:cs="Arial"/>
@@ -1529,20 +1319,8 @@
           <w:szCs w:val="24"/>
           <w:lang w:eastAsia="fr-CG"/>
         </w:rPr>
-        <w:t xml:space="preserve">Plateforme d'hébergement fiable et performante </w:t>
-      </w:r>
-      <w:proofErr w:type="spellStart"/>
-      <w:r>
-        <w:rPr>
-          <w:rFonts w:ascii="Arial" w:eastAsia="Times New Roman" w:hAnsi="Arial" w:cs="Arial"/>
-          <w:color w:val="1B1C1D"/>
-          <w:sz w:val="24"/>
-          <w:szCs w:val="24"/>
-          <w:lang w:eastAsia="fr-CG"/>
-        </w:rPr>
-        <w:t>Vercel</w:t>
-      </w:r>
-      <w:proofErr w:type="spellEnd"/>
+        <w:t>Plateforme d'hébergement fiable et performante Vercel</w:t>
+      </w:r>
       <w:r>
         <w:rPr>
           <w:rFonts w:ascii="Arial" w:eastAsia="Times New Roman" w:hAnsi="Arial" w:cs="Arial"/>
@@ -1617,23 +1395,8 @@
           <w:bdr w:val="none" w:sz="0" w:space="0" w:color="auto" w:frame="1"/>
           <w:lang w:eastAsia="fr-CG"/>
         </w:rPr>
-        <w:t xml:space="preserve">Responsive </w:t>
-      </w:r>
-      <w:proofErr w:type="gramStart"/>
-      <w:r>
-        <w:rPr>
-          <w:rFonts w:ascii="Arial" w:eastAsia="Times New Roman" w:hAnsi="Arial" w:cs="Arial"/>
-          <w:b/>
-          <w:bCs/>
-          <w:color w:val="1B1C1D"/>
-          <w:sz w:val="24"/>
-          <w:szCs w:val="24"/>
-          <w:bdr w:val="none" w:sz="0" w:space="0" w:color="auto" w:frame="1"/>
-          <w:lang w:eastAsia="fr-CG"/>
-        </w:rPr>
-        <w:t>design:</w:t>
-      </w:r>
-      <w:proofErr w:type="gramEnd"/>
+        <w:t>Responsive design:</w:t>
+      </w:r>
       <w:r>
         <w:rPr>
           <w:rFonts w:ascii="Arial" w:eastAsia="Times New Roman" w:hAnsi="Arial" w:cs="Arial"/>
@@ -1671,23 +1434,8 @@
           <w:bdr w:val="none" w:sz="0" w:space="0" w:color="auto" w:frame="1"/>
           <w:lang w:eastAsia="fr-CG"/>
         </w:rPr>
-        <w:t xml:space="preserve">Optimisation </w:t>
-      </w:r>
-      <w:proofErr w:type="gramStart"/>
-      <w:r>
-        <w:rPr>
-          <w:rFonts w:ascii="Arial" w:eastAsia="Times New Roman" w:hAnsi="Arial" w:cs="Arial"/>
-          <w:b/>
-          <w:bCs/>
-          <w:color w:val="1B1C1D"/>
-          <w:sz w:val="24"/>
-          <w:szCs w:val="24"/>
-          <w:bdr w:val="none" w:sz="0" w:space="0" w:color="auto" w:frame="1"/>
-          <w:lang w:eastAsia="fr-CG"/>
-        </w:rPr>
-        <w:t>SEO:</w:t>
-      </w:r>
-      <w:proofErr w:type="gramEnd"/>
+        <w:t>Optimisation SEO:</w:t>
+      </w:r>
       <w:r>
         <w:rPr>
           <w:rFonts w:ascii="Arial" w:eastAsia="Times New Roman" w:hAnsi="Arial" w:cs="Arial"/>
@@ -1714,7 +1462,6 @@
           <w:lang w:eastAsia="fr-CG"/>
         </w:rPr>
       </w:pPr>
-      <w:proofErr w:type="gramStart"/>
       <w:r>
         <w:rPr>
           <w:rFonts w:ascii="Arial" w:eastAsia="Times New Roman" w:hAnsi="Arial" w:cs="Arial"/>
@@ -1728,7 +1475,6 @@
         </w:rPr>
         <w:t>Sécurité:</w:t>
       </w:r>
-      <w:proofErr w:type="gramEnd"/>
       <w:r>
         <w:rPr>
           <w:rFonts w:ascii="Arial" w:eastAsia="Times New Roman" w:hAnsi="Arial" w:cs="Arial"/>
@@ -1755,7 +1501,6 @@
           <w:lang w:eastAsia="fr-CG"/>
         </w:rPr>
       </w:pPr>
-      <w:proofErr w:type="gramStart"/>
       <w:r>
         <w:rPr>
           <w:rFonts w:ascii="Arial" w:eastAsia="Times New Roman" w:hAnsi="Arial" w:cs="Arial"/>
@@ -1769,7 +1514,6 @@
         </w:rPr>
         <w:t>Performance:</w:t>
       </w:r>
-      <w:proofErr w:type="gramEnd"/>
       <w:r>
         <w:rPr>
           <w:rFonts w:ascii="Arial" w:eastAsia="Times New Roman" w:hAnsi="Arial" w:cs="Arial"/>
@@ -1835,23 +1579,8 @@
           <w:bdr w:val="none" w:sz="0" w:space="0" w:color="auto" w:frame="1"/>
           <w:lang w:eastAsia="fr-CG"/>
         </w:rPr>
-        <w:t xml:space="preserve">Environnement de </w:t>
-      </w:r>
-      <w:proofErr w:type="gramStart"/>
-      <w:r>
-        <w:rPr>
-          <w:rFonts w:ascii="Arial" w:eastAsia="Times New Roman" w:hAnsi="Arial" w:cs="Arial"/>
-          <w:b/>
-          <w:bCs/>
-          <w:color w:val="1B1C1D"/>
-          <w:sz w:val="24"/>
-          <w:szCs w:val="24"/>
-          <w:bdr w:val="none" w:sz="0" w:space="0" w:color="auto" w:frame="1"/>
-          <w:lang w:eastAsia="fr-CG"/>
-        </w:rPr>
-        <w:t>développement:</w:t>
-      </w:r>
-      <w:proofErr w:type="gramEnd"/>
+        <w:t>Environnement de développement:</w:t>
+      </w:r>
       <w:r>
         <w:rPr>
           <w:rFonts w:ascii="Arial" w:eastAsia="Times New Roman" w:hAnsi="Arial" w:cs="Arial"/>
@@ -2061,7 +1790,6 @@
           <w:lang w:eastAsia="fr-CG"/>
         </w:rPr>
       </w:pPr>
-      <w:proofErr w:type="gramStart"/>
       <w:r>
         <w:rPr>
           <w:rFonts w:ascii="Arial" w:eastAsia="Times New Roman" w:hAnsi="Arial" w:cs="Arial"/>
@@ -2075,7 +1803,6 @@
         </w:rPr>
         <w:t>Analytics:</w:t>
       </w:r>
-      <w:proofErr w:type="gramEnd"/>
       <w:r>
         <w:rPr>
           <w:rFonts w:ascii="Arial" w:eastAsia="Times New Roman" w:hAnsi="Arial" w:cs="Arial"/>
@@ -2128,7 +1855,6 @@
           <w:lang w:eastAsia="fr-CG"/>
         </w:rPr>
       </w:pPr>
-      <w:proofErr w:type="gramStart"/>
       <w:r>
         <w:rPr>
           <w:rFonts w:ascii="Arial" w:eastAsia="Times New Roman" w:hAnsi="Arial" w:cs="Arial"/>
@@ -2142,7 +1868,6 @@
         </w:rPr>
         <w:t>Maintenance:</w:t>
       </w:r>
-      <w:proofErr w:type="gramEnd"/>
       <w:r>
         <w:rPr>
           <w:rFonts w:ascii="Arial" w:eastAsia="Times New Roman" w:hAnsi="Arial" w:cs="Arial"/>

</xml_diff>